<commit_message>
added 10 PIS lab
</commit_message>
<xml_diff>
--- a/Проектування інформаційних систем/ПІС_9.docx
+++ b/Проектування інформаційних систем/ПІС_9.docx
@@ -178,7 +178,7 @@
         <w:rPr>
           <w:rFonts w:cs="Times New Roman"/>
           <w:szCs w:val="28"/>
-          <w:lang w:val="en-US"/>
+          <w:lang w:val="ru-RU"/>
         </w:rPr>
       </w:pPr>
       <w:r>
@@ -192,7 +192,7 @@
         <w:rPr>
           <w:rFonts w:cs="Times New Roman"/>
           <w:szCs w:val="28"/>
-          <w:lang w:val="en-US"/>
+          <w:lang w:val="ru-RU"/>
         </w:rPr>
         <w:t>9</w:t>
       </w:r>
@@ -1004,7 +1004,6 @@
         </w:rPr>
         <w:t xml:space="preserve"> 1</w:t>
       </w:r>
-      <w:proofErr w:type="gramStart"/>
       <w:r>
         <w:rPr>
           <w:rFonts w:cs="Times New Roman"/>
@@ -1014,7 +1013,6 @@
         <w:t xml:space="preserve"> Д</w:t>
       </w:r>
       <w:proofErr w:type="spellStart"/>
-      <w:proofErr w:type="gramEnd"/>
       <w:r>
         <w:rPr>
           <w:rFonts w:cs="Times New Roman"/>
@@ -1030,96 +1028,139 @@
         </w:rPr>
         <w:t xml:space="preserve"> </w:t>
       </w:r>
-      <w:r>
-        <w:rPr>
-          <w:rFonts w:cs="Times New Roman"/>
-          <w:i/>
-        </w:rPr>
-        <w:t>діяльності для бізнес-процесу.</w:t>
-      </w:r>
-    </w:p>
-    <w:p>
-      <w:pPr>
-        <w:ind w:firstLine="708"/>
-      </w:pPr>
-      <w:r>
-        <w:rPr>
-          <w:b/>
-          <w:szCs w:val="28"/>
-        </w:rPr>
-        <w:t xml:space="preserve">Висновок: </w:t>
-      </w:r>
-      <w:r>
-        <w:rPr>
-          <w:szCs w:val="28"/>
-        </w:rPr>
-        <w:t xml:space="preserve">В результаті виконання даної роботи </w:t>
-      </w:r>
-      <w:r>
-        <w:rPr>
-          <w:szCs w:val="28"/>
-        </w:rPr>
-        <w:t xml:space="preserve">було </w:t>
-      </w:r>
-      <w:r>
-        <w:rPr>
-          <w:szCs w:val="28"/>
-        </w:rPr>
-        <w:t xml:space="preserve">вдосконалено навички </w:t>
-      </w:r>
-      <w:r>
-        <w:rPr>
-          <w:rFonts w:cs="Times New Roman"/>
-          <w:szCs w:val="28"/>
-        </w:rPr>
-        <w:t>побудови</w:t>
-      </w:r>
-      <w:r>
-        <w:rPr>
-          <w:rFonts w:cs="Times New Roman"/>
-          <w:szCs w:val="28"/>
-        </w:rPr>
-        <w:t xml:space="preserve"> </w:t>
-      </w:r>
-      <w:r>
-        <w:rPr>
-          <w:rFonts w:cs="Times New Roman"/>
-          <w:szCs w:val="28"/>
-        </w:rPr>
-        <w:t>діаграми компонентів</w:t>
-      </w:r>
-      <w:r>
-        <w:rPr>
-          <w:rFonts w:cs="Times New Roman"/>
-          <w:szCs w:val="28"/>
-        </w:rPr>
-        <w:t xml:space="preserve">. Закріпив навички та вміння у побудові та використанні </w:t>
-      </w:r>
-      <w:r>
-        <w:rPr>
-          <w:rFonts w:cs="Times New Roman"/>
-          <w:szCs w:val="28"/>
-          <w:lang w:val="en-US"/>
-        </w:rPr>
-        <w:t>UML</w:t>
-      </w:r>
-      <w:r>
-        <w:rPr>
-          <w:rFonts w:cs="Times New Roman"/>
-          <w:szCs w:val="28"/>
-          <w:lang w:val="ru-RU"/>
-        </w:rPr>
-        <w:t xml:space="preserve"> </w:t>
-      </w:r>
-      <w:r>
-        <w:rPr>
-          <w:rFonts w:cs="Times New Roman"/>
-          <w:szCs w:val="28"/>
-        </w:rPr>
-        <w:t>діаграм.</w:t>
+      <w:proofErr w:type="spellStart"/>
+      <w:r>
+        <w:rPr>
+          <w:rFonts w:cs="Times New Roman"/>
+          <w:i/>
+          <w:lang w:val="ru-RU"/>
+        </w:rPr>
+        <w:t>компоненті</w:t>
       </w:r>
       <w:bookmarkStart w:id="0" w:name="_GoBack"/>
       <w:bookmarkEnd w:id="0"/>
+      <w:r>
+        <w:rPr>
+          <w:rFonts w:cs="Times New Roman"/>
+          <w:i/>
+          <w:lang w:val="ru-RU"/>
+        </w:rPr>
+        <w:t>в</w:t>
+      </w:r>
+      <w:proofErr w:type="spellEnd"/>
+      <w:r>
+        <w:rPr>
+          <w:rFonts w:cs="Times New Roman"/>
+          <w:i/>
+          <w:lang w:val="ru-RU"/>
+        </w:rPr>
+        <w:t xml:space="preserve"> для </w:t>
+      </w:r>
+      <w:proofErr w:type="spellStart"/>
+      <w:r>
+        <w:rPr>
+          <w:rFonts w:cs="Times New Roman"/>
+          <w:i/>
+          <w:lang w:val="ru-RU"/>
+        </w:rPr>
+        <w:t>проектовано</w:t>
+      </w:r>
+      <w:proofErr w:type="spellEnd"/>
+      <w:r>
+        <w:rPr>
+          <w:rFonts w:cs="Times New Roman"/>
+          <w:i/>
+        </w:rPr>
+        <w:t>ї системи</w:t>
+      </w:r>
+      <w:r>
+        <w:rPr>
+          <w:rFonts w:cs="Times New Roman"/>
+          <w:i/>
+        </w:rPr>
+        <w:t>.</w:t>
+      </w:r>
+    </w:p>
+    <w:p>
+      <w:pPr>
+        <w:ind w:firstLine="708"/>
+      </w:pPr>
+      <w:r>
+        <w:rPr>
+          <w:b/>
+          <w:szCs w:val="28"/>
+        </w:rPr>
+        <w:t xml:space="preserve">Висновок: </w:t>
+      </w:r>
+      <w:r>
+        <w:rPr>
+          <w:szCs w:val="28"/>
+        </w:rPr>
+        <w:t xml:space="preserve">В результаті виконання даної роботи </w:t>
+      </w:r>
+      <w:r>
+        <w:rPr>
+          <w:szCs w:val="28"/>
+        </w:rPr>
+        <w:t xml:space="preserve">було </w:t>
+      </w:r>
+      <w:r>
+        <w:rPr>
+          <w:szCs w:val="28"/>
+        </w:rPr>
+        <w:t xml:space="preserve">вдосконалено навички </w:t>
+      </w:r>
+      <w:r>
+        <w:rPr>
+          <w:rFonts w:cs="Times New Roman"/>
+          <w:szCs w:val="28"/>
+        </w:rPr>
+        <w:t>побудови</w:t>
+      </w:r>
+      <w:r>
+        <w:rPr>
+          <w:rFonts w:cs="Times New Roman"/>
+          <w:szCs w:val="28"/>
+        </w:rPr>
+        <w:t xml:space="preserve"> </w:t>
+      </w:r>
+      <w:r>
+        <w:rPr>
+          <w:rFonts w:cs="Times New Roman"/>
+          <w:szCs w:val="28"/>
+        </w:rPr>
+        <w:t>діаграми компонентів</w:t>
+      </w:r>
+      <w:r>
+        <w:rPr>
+          <w:rFonts w:cs="Times New Roman"/>
+          <w:szCs w:val="28"/>
+        </w:rPr>
+        <w:t xml:space="preserve">. Закріпив навички та вміння у побудові та використанні </w:t>
+      </w:r>
+      <w:r>
+        <w:rPr>
+          <w:rFonts w:cs="Times New Roman"/>
+          <w:szCs w:val="28"/>
+          <w:lang w:val="en-US"/>
+        </w:rPr>
+        <w:t>UML</w:t>
+      </w:r>
+      <w:r>
+        <w:rPr>
+          <w:rFonts w:cs="Times New Roman"/>
+          <w:szCs w:val="28"/>
+          <w:lang w:val="ru-RU"/>
+        </w:rPr>
+        <w:t xml:space="preserve"> </w:t>
+      </w:r>
+      <w:r>
+        <w:rPr>
+          <w:rFonts w:cs="Times New Roman"/>
+          <w:szCs w:val="28"/>
+        </w:rPr>
+        <w:t>діаграм.</w:t>
+      </w:r>
     </w:p>
     <w:sectPr>
       <w:pgSz w:w="11906" w:h="16838"/>

</xml_diff>